<commit_message>
Update manual with GitHub links and download instructions
Co-Authored-By: Claude Opus 4.6 <noreply@anthropic.com>
</commit_message>
<xml_diff>
--- a/biblio_checker_manual.docx
+++ b/biblio_checker_manual.docx
@@ -57,6 +57,30 @@
         </w:rPr>
         <w:t>Herramienta de línea de comandos que verifica automáticamente las referencias de un artículo científico contra bases de datos académicas (CrossRef, Semantic Scholar). Sin coste, sin dependencias externas, un solo archivo Python.</w:t>
       </w:r>
+    </w:p>
+    <w:p/>
+    <w:p>
+      <w:pPr>
+        <w:jc w:val="center"/>
+      </w:pPr>
+      <w:r>
+        <w:rPr>
+          <w:b/>
+          <w:sz w:val="24"/>
+        </w:rPr>
+        <w:t xml:space="preserve">Repositorio: </w:t>
+      </w:r>
+      <w:hyperlink r:id="rId9">
+        <w:r>
+          <w:rPr>
+            <w:color w:val="0055AA"/>
+            <w:u w:val="single"/>
+            <w:rFonts w:ascii="Calibri" w:hAnsi="Calibri"/>
+            <w:sz w:val="22"/>
+          </w:rPr>
+          <w:t>github.com/plocan/biblio-checker</w:t>
+        </w:r>
+      </w:hyperlink>
     </w:p>
     <w:p>
       <w:r>
@@ -331,7 +355,135 @@
         <w:pStyle w:val="Heading1"/>
       </w:pPr>
       <w:r>
-        <w:t>2. Requisitos del sistema</w:t>
+        <w:t>2. Descarga desde GitHub</w:t>
+      </w:r>
+    </w:p>
+    <w:p>
+      <w:r>
+        <w:t>El programa está disponible en el repositorio público de PLOCAN en GitHub:</w:t>
+      </w:r>
+    </w:p>
+    <w:p>
+      <w:hyperlink r:id="rId9">
+        <w:r>
+          <w:rPr>
+            <w:color w:val="0055AA"/>
+            <w:u w:val="single"/>
+            <w:rFonts w:ascii="Calibri" w:hAnsi="Calibri"/>
+            <w:sz w:val="22"/>
+          </w:rPr>
+          <w:t>https://github.com/plocan/biblio-checker</w:t>
+        </w:r>
+      </w:hyperlink>
+    </w:p>
+    <w:p>
+      <w:pPr>
+        <w:pStyle w:val="Heading2"/>
+      </w:pPr>
+      <w:r>
+        <w:t>2.1. Opción A: Descargar como ZIP (sin Git)</w:t>
+      </w:r>
+    </w:p>
+    <w:p>
+      <w:pPr>
+        <w:pStyle w:val="ListNumber"/>
+      </w:pPr>
+      <w:r>
+        <w:t>Visita el enlace del repositorio en tu navegador.</w:t>
+      </w:r>
+    </w:p>
+    <w:p>
+      <w:pPr>
+        <w:pStyle w:val="ListNumber"/>
+      </w:pPr>
+      <w:r>
+        <w:t>Haz clic en el botón verde "Code" → "Download ZIP".</w:t>
+      </w:r>
+    </w:p>
+    <w:p>
+      <w:pPr>
+        <w:pStyle w:val="ListNumber"/>
+      </w:pPr>
+      <w:r>
+        <w:t>Descomprime el archivo en una carpeta de tu ordenador.</w:t>
+      </w:r>
+    </w:p>
+    <w:p>
+      <w:pPr>
+        <w:pStyle w:val="Heading2"/>
+      </w:pPr>
+      <w:r>
+        <w:t>2.2. Opción B: Clonar con Git</w:t>
+      </w:r>
+    </w:p>
+    <w:p>
+      <w:r>
+        <w:t>Si tienes Git instalado, abre un terminal y ejecuta:</w:t>
+      </w:r>
+    </w:p>
+    <w:p>
+      <w:pPr>
+        <w:ind w:left="567"/>
+      </w:pPr>
+      <w:r>
+        <w:rPr>
+          <w:rFonts w:ascii="Consolas" w:hAnsi="Consolas"/>
+          <w:sz w:val="20"/>
+        </w:rPr>
+        <w:t>git clone https://github.com/plocan/biblio-checker.git</w:t>
+      </w:r>
+    </w:p>
+    <w:p/>
+    <w:p>
+      <w:r>
+        <w:t>Esto crea una carpeta biblio-checker/ con todos los archivos.</w:t>
+      </w:r>
+    </w:p>
+    <w:p>
+      <w:pPr>
+        <w:pStyle w:val="Heading2"/>
+      </w:pPr>
+      <w:r>
+        <w:t>2.3. Opción C: Descargar solo el script</w:t>
+      </w:r>
+    </w:p>
+    <w:p>
+      <w:r>
+        <w:t>Si solo quieres el archivo Python, puedes descargarlo directamente:</w:t>
+      </w:r>
+    </w:p>
+    <w:p>
+      <w:hyperlink r:id="rId10">
+        <w:r>
+          <w:rPr>
+            <w:color w:val="0055AA"/>
+            <w:u w:val="single"/>
+            <w:rFonts w:ascii="Calibri" w:hAnsi="Calibri"/>
+            <w:sz w:val="22"/>
+          </w:rPr>
+          <w:t>Descargar biblio_checker_direct.py (enlace directo)</w:t>
+        </w:r>
+      </w:hyperlink>
+    </w:p>
+    <w:p>
+      <w:pPr>
+        <w:pStyle w:val="Heading2"/>
+      </w:pPr>
+      <w:r>
+        <w:t>2.4. Actualizaciones</w:t>
+      </w:r>
+    </w:p>
+    <w:p>
+      <w:r>
+        <w:t>Si clonaste con Git, puedes actualizar a la última versión ejecutando git pull dentro de la carpeta del repositorio. Si descargaste el ZIP, vuelve a descargarlo desde GitHub.</w:t>
+      </w:r>
+    </w:p>
+    <w:p>
+      <w:pPr>
+        <w:pStyle w:val="Heading1"/>
+      </w:pPr>
+      <w:r>
+        <w:t>3. Requisitos del sistema</w:t>
       </w:r>
     </w:p>
     <w:tbl>
@@ -521,7 +673,7 @@
         <w:pStyle w:val="Heading2"/>
       </w:pPr>
       <w:r>
-        <w:t>2.1. Verificar que tienes Python</w:t>
+        <w:t>3.1. Verificar que tienes Python</w:t>
       </w:r>
     </w:p>
     <w:p>
@@ -551,7 +703,7 @@
         <w:pStyle w:val="Heading2"/>
       </w:pPr>
       <w:r>
-        <w:t>2.2. API key de Semantic Scholar (opcional)</w:t>
+        <w:t>3.2. API key de Semantic Scholar (opcional)</w:t>
       </w:r>
     </w:p>
     <w:p>
@@ -571,12 +723,17 @@
       <w:r>
         <w:t xml:space="preserve">Visita </w:t>
       </w:r>
-      <w:r>
-        <w:rPr>
-          <w:color w:val="0055AA"/>
-        </w:rPr>
-        <w:t>https://www.semanticscholar.org/product/api#api-key-form</w:t>
-      </w:r>
+      <w:hyperlink r:id="rId11">
+        <w:r>
+          <w:rPr>
+            <w:color w:val="0055AA"/>
+            <w:u w:val="single"/>
+            <w:rFonts w:ascii="Calibri" w:hAnsi="Calibri"/>
+            <w:sz w:val="22"/>
+          </w:rPr>
+          <w:t>semanticscholar.org/product/api</w:t>
+        </w:r>
+      </w:hyperlink>
     </w:p>
     <w:p>
       <w:pPr>
@@ -616,35 +773,6 @@
       </w:r>
       <w:r>
         <w:t>La "carpeta personal" es /Users/tu_nombre en Mac, /home/tu_nombre en Linux, o C:\Users\tu_nombre en Windows.</w:t>
-      </w:r>
-    </w:p>
-    <w:p>
-      <w:pPr>
-        <w:pStyle w:val="Heading1"/>
-      </w:pPr>
-      <w:r>
-        <w:t>3. Instalación</w:t>
-      </w:r>
-    </w:p>
-    <w:p>
-      <w:r>
-        <w:t>No hay instalación propiamente dicha. Solo necesitas copiar un archivo:</w:t>
-      </w:r>
-    </w:p>
-    <w:p>
-      <w:pPr>
-        <w:pStyle w:val="ListNumber"/>
-      </w:pPr>
-      <w:r>
-        <w:t>Copia biblio_checker_direct.py a cualquier carpeta de tu ordenador.</w:t>
-      </w:r>
-    </w:p>
-    <w:p>
-      <w:pPr>
-        <w:pStyle w:val="ListNumber"/>
-      </w:pPr>
-      <w:r>
-        <w:t>Listo. No hay paso 2.</w:t>
       </w:r>
     </w:p>
     <w:p>
@@ -1837,7 +1965,7 @@
         <w:pStyle w:val="ListBullet"/>
       </w:pPr>
       <w:r>
-        <w:t>Configura una API key de Semantic Scholar (ver sección 2.2).</w:t>
+        <w:t>Configura una API key de Semantic Scholar (ver sección 3.2).</w:t>
       </w:r>
     </w:p>
     <w:p>
@@ -2047,7 +2175,39 @@
     </w:p>
     <w:p>
       <w:r>
-        <w:t>Para dudas, errores o sugerencias, contactar con el equipo de datos e IA.</w:t>
+        <w:t xml:space="preserve">Repositorio GitHub: </w:t>
+      </w:r>
+      <w:hyperlink r:id="rId9">
+        <w:r>
+          <w:rPr>
+            <w:color w:val="0055AA"/>
+            <w:u w:val="single"/>
+            <w:rFonts w:ascii="Calibri" w:hAnsi="Calibri"/>
+            <w:sz w:val="22"/>
+          </w:rPr>
+          <w:t>github.com/plocan/biblio-checker</w:t>
+        </w:r>
+      </w:hyperlink>
+    </w:p>
+    <w:p>
+      <w:r>
+        <w:t xml:space="preserve">Reportar errores o sugerencias: </w:t>
+      </w:r>
+      <w:hyperlink r:id="rId12">
+        <w:r>
+          <w:rPr>
+            <w:color w:val="0055AA"/>
+            <w:u w:val="single"/>
+            <w:rFonts w:ascii="Calibri" w:hAnsi="Calibri"/>
+            <w:sz w:val="22"/>
+          </w:rPr>
+          <w:t>github.com/plocan/biblio-checker/issues</w:t>
+        </w:r>
+      </w:hyperlink>
+    </w:p>
+    <w:p>
+      <w:r>
+        <w:t>Para dudas adicionales, contactar con el equipo de datos e IA de PLOCAN.</w:t>
       </w:r>
     </w:p>
     <w:sectPr>

</xml_diff>